<commit_message>
added explanation to model
</commit_message>
<xml_diff>
--- a/model_specification.docx
+++ b/model_specification.docx
@@ -884,6 +884,166 @@
         </w:rPr>
         <w:t>.</w:t>
       </w:r>
+    </w:p>
+    <w:p>
+      <w:pPr>
+        <w:bidi w:val="0"/>
+        <w:spacing w:after="0" w:line="240" w:lineRule="auto"/>
+        <w:rPr>
+          <w:rFonts w:ascii="Times New Roman" w:eastAsia="Times New Roman" w:hAnsi="Times New Roman" w:cs="Times New Roman"/>
+          <w:sz w:val="24"/>
+          <w:szCs w:val="24"/>
+        </w:rPr>
+      </w:pPr>
+    </w:p>
+    <w:p>
+      <w:pPr>
+        <w:jc w:val="right"/>
+        <w:rPr>
+          <w:rFonts w:ascii="Times New Roman" w:hAnsi="Times New Roman" w:cs="Times New Roman"/>
+          <w:sz w:val="24"/>
+          <w:szCs w:val="24"/>
+        </w:rPr>
+      </w:pPr>
+      <w:r>
+        <w:rPr>
+          <w:rFonts w:ascii="Times New Roman" w:hAnsi="Times New Roman" w:cs="Times New Roman"/>
+          <w:sz w:val="24"/>
+          <w:szCs w:val="24"/>
+        </w:rPr>
+        <w:t xml:space="preserve">To account for participants' prior biases about controllability and elasticity, we initialize each </w:t>
+      </w:r>
+      <m:oMath>
+        <m:r>
+          <w:rPr>
+            <w:rFonts w:ascii="Cambria Math" w:eastAsia="Times New Roman" w:hAnsi="Cambria Math" w:cs="Times New Roman"/>
+            <w:sz w:val="24"/>
+            <w:szCs w:val="24"/>
+          </w:rPr>
+          <m:t>a</m:t>
+        </m:r>
+      </m:oMath>
+      <w:r>
+        <w:rPr>
+          <w:rFonts w:ascii="Times New Roman" w:hAnsi="Times New Roman" w:cs="Times New Roman"/>
+          <w:sz w:val="24"/>
+          <w:szCs w:val="24"/>
+        </w:rPr>
+        <w:t xml:space="preserve"> and </w:t>
+      </w:r>
+      <m:oMath>
+        <m:r>
+          <w:rPr>
+            <w:rFonts w:ascii="Cambria Math" w:hAnsi="Cambria Math" w:cs="Times New Roman"/>
+            <w:sz w:val="24"/>
+            <w:szCs w:val="24"/>
+          </w:rPr>
+          <m:t>b</m:t>
+        </m:r>
+      </m:oMath>
+      <w:r>
+        <w:rPr>
+          <w:rFonts w:ascii="Times New Roman" w:hAnsi="Times New Roman" w:cs="Times New Roman"/>
+          <w:sz w:val="24"/>
+          <w:szCs w:val="24"/>
+        </w:rPr>
+        <w:t xml:space="preserve"> parameter by scaling </w:t>
+      </w:r>
+      <m:oMath>
+        <m:sSup>
+          <m:sSupPr>
+            <m:ctrlPr>
+              <w:rPr>
+                <w:rFonts w:ascii="Cambria Math" w:eastAsia="Times New Roman" w:hAnsi="Cambria Math" w:cs="Times New Roman"/>
+                <w:i/>
+                <w:kern w:val="0"/>
+                <w:sz w:val="24"/>
+                <w:szCs w:val="24"/>
+                <w:lang w:val="en-IL"/>
+                <w14:ligatures w14:val="none"/>
+              </w:rPr>
+            </m:ctrlPr>
+          </m:sSupPr>
+          <m:e>
+            <m:r>
+              <w:rPr>
+                <w:rFonts w:ascii="Cambria Math" w:hAnsi="Cambria Math" w:cs="Times New Roman"/>
+                <w:sz w:val="24"/>
+                <w:szCs w:val="24"/>
+              </w:rPr>
+              <m:t>ϵ</m:t>
+            </m:r>
+          </m:e>
+          <m:sup>
+            <m:r>
+              <w:rPr>
+                <w:rFonts w:ascii="Cambria Math" w:hAnsi="Cambria Math" w:cs="Times New Roman"/>
+                <w:sz w:val="24"/>
+                <w:szCs w:val="24"/>
+              </w:rPr>
+              <m:t>s</m:t>
+            </m:r>
+          </m:sup>
+        </m:sSup>
+      </m:oMath>
+      <w:r>
+        <w:rPr>
+          <w:rFonts w:ascii="Times New Roman" w:hAnsi="Times New Roman" w:cs="Times New Roman"/>
+          <w:sz w:val="24"/>
+          <w:szCs w:val="24"/>
+        </w:rPr>
+        <w:t xml:space="preserve"> by γ and 1-γ, respectively. The parameters </w:t>
+      </w:r>
+      <w:bookmarkStart w:id="0" w:name="OLE_LINK9"/>
+      <w:bookmarkStart w:id="1" w:name="OLE_LINK10"/>
+      <w:r>
+        <w:rPr>
+          <w:rFonts w:ascii="Times New Roman" w:hAnsi="Times New Roman" w:cs="Times New Roman"/>
+          <w:sz w:val="24"/>
+          <w:szCs w:val="24"/>
+        </w:rPr>
+        <w:t>γ range from 0 to 1, with higher values indicating stronger biases toward controllability/elasticity</w:t>
+      </w:r>
+      <w:bookmarkEnd w:id="0"/>
+      <w:bookmarkEnd w:id="1"/>
+      <w:r>
+        <w:rPr>
+          <w:rFonts w:ascii="Times New Roman" w:hAnsi="Times New Roman" w:cs="Times New Roman"/>
+          <w:sz w:val="24"/>
+          <w:szCs w:val="24"/>
+        </w:rPr>
+        <w:t xml:space="preserve">, </w:t>
+      </w:r>
+      <w:bookmarkStart w:id="2" w:name="OLE_LINK11"/>
+      <w:bookmarkStart w:id="3" w:name="OLE_LINK12"/>
+      <w:r>
+        <w:rPr>
+          <w:rFonts w:ascii="Times New Roman" w:hAnsi="Times New Roman" w:cs="Times New Roman"/>
+          <w:sz w:val="24"/>
+          <w:szCs w:val="24"/>
+        </w:rPr>
+        <w:t xml:space="preserve">and </w:t>
+      </w:r>
+      <w:proofErr w:type="spellStart"/>
+      <w:r>
+        <w:rPr>
+          <w:rFonts w:ascii="Times New Roman" w:hAnsi="Times New Roman" w:cs="Times New Roman"/>
+          <w:sz w:val="24"/>
+          <w:szCs w:val="24"/>
+        </w:rPr>
+        <w:t>εs</w:t>
+      </w:r>
+      <w:proofErr w:type="spellEnd"/>
+      <w:r>
+        <w:rPr>
+          <w:rFonts w:ascii="Times New Roman" w:hAnsi="Times New Roman" w:cs="Times New Roman"/>
+          <w:sz w:val="24"/>
+          <w:szCs w:val="24"/>
+        </w:rPr>
+        <w:t xml:space="preserve"> reflecting the strength of these priors.</w:t>
+      </w:r>
+      <w:bookmarkEnd w:id="2"/>
+      <w:bookmarkEnd w:id="3"/>
     </w:p>
     <w:p>
       <w:pPr>
@@ -1107,8 +1267,8 @@
             </m:sSubSup>
           </m:num>
           <m:den>
-            <w:bookmarkStart w:id="0" w:name="OLE_LINK5"/>
-            <w:bookmarkStart w:id="1" w:name="OLE_LINK6"/>
+            <w:bookmarkStart w:id="4" w:name="OLE_LINK5"/>
+            <w:bookmarkStart w:id="5" w:name="OLE_LINK6"/>
             <m:sSubSup>
               <m:sSubSupPr>
                 <m:ctrlPr>
@@ -1205,8 +1365,8 @@
                 </m:r>
               </m:sup>
             </m:sSubSup>
-            <w:bookmarkEnd w:id="0"/>
-            <w:bookmarkEnd w:id="1"/>
+            <w:bookmarkEnd w:id="4"/>
+            <w:bookmarkEnd w:id="5"/>
           </m:den>
         </m:f>
         <m:r>
@@ -3152,79 +3312,47 @@
             <w:sz w:val="24"/>
             <w:szCs w:val="24"/>
           </w:rPr>
-          <m:t>+γ</m:t>
-        </m:r>
+          <m:t>+γ×I(</m:t>
+        </m:r>
+        <m:sSub>
+          <m:sSubPr>
+            <m:ctrlPr>
+              <w:rPr>
+                <w:rFonts w:ascii="Cambria Math" w:eastAsia="Times New Roman" w:hAnsi="Cambria Math" w:cs="Times New Roman"/>
+                <w:i/>
+                <w:sz w:val="24"/>
+                <w:szCs w:val="24"/>
+              </w:rPr>
+            </m:ctrlPr>
+          </m:sSubPr>
+          <m:e>
+            <m:r>
+              <w:rPr>
+                <w:rFonts w:ascii="Cambria Math" w:eastAsia="Times New Roman" w:hAnsi="Cambria Math" w:cs="Times New Roman"/>
+                <w:sz w:val="24"/>
+                <w:szCs w:val="24"/>
+              </w:rPr>
+              <m:t>n</m:t>
+            </m:r>
+          </m:e>
+          <m:sub>
+            <m:r>
+              <w:rPr>
+                <w:rFonts w:ascii="Cambria Math" w:eastAsia="Times New Roman" w:hAnsi="Cambria Math" w:cs="Times New Roman"/>
+                <w:sz w:val="24"/>
+                <w:szCs w:val="24"/>
+              </w:rPr>
+              <m:t>t-1</m:t>
+            </m:r>
+          </m:sub>
+        </m:sSub>
         <m:r>
           <w:rPr>
             <w:rFonts w:ascii="Cambria Math" w:eastAsia="Times New Roman" w:hAnsi="Cambria Math" w:cs="Times New Roman"/>
             <w:sz w:val="24"/>
             <w:szCs w:val="24"/>
           </w:rPr>
-          <m:t>×</m:t>
-        </m:r>
-        <m:r>
-          <w:rPr>
-            <w:rFonts w:ascii="Cambria Math" w:eastAsia="Times New Roman" w:hAnsi="Cambria Math" w:cs="Times New Roman"/>
-            <w:sz w:val="24"/>
-            <w:szCs w:val="24"/>
-          </w:rPr>
-          <m:t>I</m:t>
-        </m:r>
-        <m:r>
-          <w:rPr>
-            <w:rFonts w:ascii="Cambria Math" w:eastAsia="Times New Roman" w:hAnsi="Cambria Math" w:cs="Times New Roman"/>
-            <w:sz w:val="24"/>
-            <w:szCs w:val="24"/>
-          </w:rPr>
-          <m:t>(</m:t>
-        </m:r>
-        <m:sSub>
-          <m:sSubPr>
-            <m:ctrlPr>
-              <w:rPr>
-                <w:rFonts w:ascii="Cambria Math" w:eastAsia="Times New Roman" w:hAnsi="Cambria Math" w:cs="Times New Roman"/>
-                <w:i/>
-                <w:sz w:val="24"/>
-                <w:szCs w:val="24"/>
-              </w:rPr>
-            </m:ctrlPr>
-          </m:sSubPr>
-          <m:e>
-            <m:r>
-              <w:rPr>
-                <w:rFonts w:ascii="Cambria Math" w:eastAsia="Times New Roman" w:hAnsi="Cambria Math" w:cs="Times New Roman"/>
-                <w:sz w:val="24"/>
-                <w:szCs w:val="24"/>
-              </w:rPr>
-              <m:t>n</m:t>
-            </m:r>
-          </m:e>
-          <m:sub>
-            <m:r>
-              <w:rPr>
-                <w:rFonts w:ascii="Cambria Math" w:eastAsia="Times New Roman" w:hAnsi="Cambria Math" w:cs="Times New Roman"/>
-                <w:sz w:val="24"/>
-                <w:szCs w:val="24"/>
-              </w:rPr>
-              <m:t>t-1</m:t>
-            </m:r>
-          </m:sub>
-        </m:sSub>
-        <m:r>
-          <w:rPr>
-            <w:rFonts w:ascii="Cambria Math" w:eastAsia="Times New Roman" w:hAnsi="Cambria Math" w:cs="Times New Roman"/>
-            <w:sz w:val="24"/>
-            <w:szCs w:val="24"/>
-          </w:rPr>
-          <m:t>=</m:t>
-        </m:r>
-        <m:r>
-          <w:rPr>
-            <w:rFonts w:ascii="Cambria Math" w:eastAsia="Times New Roman" w:hAnsi="Cambria Math" w:cs="Times New Roman"/>
-            <w:sz w:val="24"/>
-            <w:szCs w:val="24"/>
-          </w:rPr>
-          <m:t>=n)</m:t>
+          <m:t>==n)</m:t>
         </m:r>
       </m:oMath>
       <w:r>
@@ -3286,29 +3414,9 @@
           <w:sz w:val="24"/>
           <w:szCs w:val="24"/>
         </w:rPr>
-        <w:t xml:space="preserve"> </w:t>
-      </w:r>
-      <w:commentRangeStart w:id="2"/>
-      <w:r>
-        <w:rPr>
-          <w:rFonts w:ascii="Times New Roman" w:eastAsia="Times New Roman" w:hAnsi="Times New Roman" w:cs="Times New Roman"/>
-          <w:sz w:val="24"/>
-          <w:szCs w:val="24"/>
-        </w:rPr>
-        <w:t>inverse temperature parameter</w:t>
-      </w:r>
-      <w:commentRangeEnd w:id="2"/>
+        <w:t xml:space="preserve"> inverse temperature parameter</w:t>
+      </w:r>
       <m:oMath>
-        <m:r>
-          <m:rPr>
-            <m:sty m:val="p"/>
-          </m:rPr>
-          <w:rPr>
-            <w:rStyle w:val="CommentReference"/>
-            <w:rFonts w:ascii="Cambria Math" w:hAnsi="Cambria Math"/>
-          </w:rPr>
-          <w:commentReference w:id="2"/>
-        </m:r>
         <m:r>
           <w:rPr>
             <w:rFonts w:ascii="Cambria Math" w:eastAsia="Times New Roman" w:hAnsi="Cambria Math" w:cs="Times New Roman"/>
@@ -3480,6 +3588,7 @@
           <w:sz w:val="24"/>
           <w:szCs w:val="24"/>
         </w:rPr>
+        <w:lastRenderedPageBreak/>
         <w:t>that represent</w:t>
       </w:r>
       <w:r>
@@ -3695,18 +3804,7 @@
           <w:sz w:val="24"/>
           <w:szCs w:val="24"/>
         </w:rPr>
-        <w:t xml:space="preserve">standard </w:t>
-      </w:r>
-      <w:r>
-        <w:rPr>
-          <w:rFonts w:ascii="Times New Roman" w:eastAsia="Times New Roman" w:hAnsi="Times New Roman" w:cs="Times New Roman"/>
-          <w:i/>
-          <w:iCs/>
-          <w:sz w:val="24"/>
-          <w:szCs w:val="24"/>
-        </w:rPr>
-        <w:lastRenderedPageBreak/>
-        <w:t>controllability model</w:t>
+        <w:t>standard controllability model</w:t>
       </w:r>
       <w:r>
         <w:rPr>
@@ -4168,16 +4266,7 @@
           <w:sz w:val="24"/>
           <w:szCs w:val="24"/>
         </w:rPr>
-        <w:t xml:space="preserve">The key difference between the models is that a latent representation of elasticity allows for inferences across the numbers of tickets purchased. </w:t>
-      </w:r>
-      <w:commentRangeStart w:id="3"/>
-      <w:r>
-        <w:rPr>
-          <w:rFonts w:ascii="Times New Roman" w:eastAsia="Times New Roman" w:hAnsi="Times New Roman" w:cs="Times New Roman"/>
-          <w:sz w:val="24"/>
-          <w:szCs w:val="24"/>
-        </w:rPr>
-        <w:t xml:space="preserve">For example, failing to board after purchasing three tickets can allow for an inference of an overall low controllability thereby </w:t>
+        <w:t xml:space="preserve">The key difference between the models is that a latent representation of elasticity allows for inferences across the numbers of tickets purchased. For example, failing to board after purchasing three tickets can allow for an inference of an overall low controllability thereby </w:t>
       </w:r>
       <w:r>
         <w:rPr>
@@ -4226,13 +4315,6 @@
           <w:szCs w:val="24"/>
         </w:rPr>
         <w:t xml:space="preserve">purchasing one and two tickets as well. </w:t>
-      </w:r>
-      <w:commentRangeEnd w:id="3"/>
-      <w:r>
-        <w:rPr>
-          <w:rStyle w:val="CommentReference"/>
-        </w:rPr>
-        <w:commentReference w:id="3"/>
       </w:r>
     </w:p>
     <w:p>
@@ -4259,69 +4341,6 @@
     </w:sectPr>
   </w:body>
 </w:document>
-</file>
-
-<file path=word/comments.xml><?xml version="1.0" encoding="utf-8"?>
-<w:comments xmlns:wpc="http://schemas.microsoft.com/office/word/2010/wordprocessingCanvas" xmlns:cx="http://schemas.microsoft.com/office/drawing/2014/chartex" xmlns:cx1="http://schemas.microsoft.com/office/drawing/2015/9/8/chartex" xmlns:cx2="http://schemas.microsoft.com/office/drawing/2015/10/21/chartex" xmlns:cx3="http://schemas.microsoft.com/office/drawing/2016/5/9/chartex" xmlns:cx4="http://schemas.microsoft.com/office/drawing/2016/5/10/chartex" xmlns:cx5="http://schemas.microsoft.com/office/drawing/2016/5/11/chartex" xmlns:cx6="http://schemas.microsoft.com/office/drawing/2016/5/12/chartex" xmlns:cx7="http://schemas.microsoft.com/office/drawing/2016/5/13/chartex" xmlns:cx8="http://schemas.microsoft.com/office/drawing/2016/5/14/chartex" xmlns:mc="http://schemas.openxmlformats.org/markup-compatibility/2006" xmlns:aink="http://schemas.microsoft.com/office/drawing/2016/ink" xmlns:am3d="http://schemas.microsoft.com/office/drawing/2017/model3d" xmlns:o="urn:schemas-microsoft-com:office:office" xmlns:oel="http://schemas.microsoft.com/office/2019/extlst" xmlns:r="http://schemas.openxmlformats.org/officeDocument/2006/relationships" xmlns:m="http://schemas.openxmlformats.org/officeDocument/2006/math" xmlns:v="urn:schemas-microsoft-com:vml" xmlns:wp14="http://schemas.microsoft.com/office/word/2010/wordprocessingDrawing" xmlns:wp="http://schemas.openxmlformats.org/drawingml/2006/wordprocessingDrawing" xmlns:w10="urn:schemas-microsoft-com:office:word" xmlns:w="http://schemas.openxmlformats.org/wordprocessingml/2006/main" xmlns:w14="http://schemas.microsoft.com/office/word/2010/wordml" xmlns:w15="http://schemas.microsoft.com/office/word/2012/wordml" xmlns:w16cex="http://schemas.microsoft.com/office/word/2018/wordml/cex" xmlns:w16cid="http://schemas.microsoft.com/office/word/2016/wordml/cid" xmlns:w16="http://schemas.microsoft.com/office/word/2018/wordml" xmlns:w16sdtdh="http://schemas.microsoft.com/office/word/2020/wordml/sdtdatahash" xmlns:w16se="http://schemas.microsoft.com/office/word/2015/wordml/symex" xmlns:wpg="http://schemas.microsoft.com/office/word/2010/wordprocessingGroup" xmlns:wpi="http://schemas.microsoft.com/office/word/2010/wordprocessingInk" xmlns:wne="http://schemas.microsoft.com/office/word/2006/wordml" xmlns:wps="http://schemas.microsoft.com/office/word/2010/wordprocessingShape" mc:Ignorable="w14 w15 w16se w16cid w16 w16cex w16sdtdh wp14">
-  <w:comment w:id="2" w:author="Aviv Emanuel" w:date="2023-05-29T11:26:00Z" w:initials="AE">
-    <w:p>
-      <w:pPr>
-        <w:pStyle w:val="CommentText"/>
-        <w:jc w:val="right"/>
-        <w:rPr>
-          <w:rtl/>
-        </w:rPr>
-      </w:pPr>
-      <w:r>
-        <w:rPr>
-          <w:rStyle w:val="CommentReference"/>
-        </w:rPr>
-        <w:annotationRef/>
-      </w:r>
-      <w:r>
-        <w:t>Not so clear what that is</w:t>
-      </w:r>
-    </w:p>
-  </w:comment>
-  <w:comment w:id="3" w:author="Aviv Emanuel" w:date="2023-05-29T11:30:00Z" w:initials="AE">
-    <w:p>
-      <w:pPr>
-        <w:pStyle w:val="CommentText"/>
-        <w:jc w:val="right"/>
-      </w:pPr>
-      <w:r>
-        <w:rPr>
-          <w:rStyle w:val="CommentReference"/>
-        </w:rPr>
-        <w:annotationRef/>
-      </w:r>
-      <w:r>
-        <w:t>Nice explanation</w:t>
-      </w:r>
-    </w:p>
-  </w:comment>
-</w:comments>
-</file>
-
-<file path=word/commentsExtended.xml><?xml version="1.0" encoding="utf-8"?>
-<w15:commentsEx xmlns:wpc="http://schemas.microsoft.com/office/word/2010/wordprocessingCanvas" xmlns:cx="http://schemas.microsoft.com/office/drawing/2014/chartex" xmlns:cx1="http://schemas.microsoft.com/office/drawing/2015/9/8/chartex" xmlns:cx2="http://schemas.microsoft.com/office/drawing/2015/10/21/chartex" xmlns:cx3="http://schemas.microsoft.com/office/drawing/2016/5/9/chartex" xmlns:cx4="http://schemas.microsoft.com/office/drawing/2016/5/10/chartex" xmlns:cx5="http://schemas.microsoft.com/office/drawing/2016/5/11/chartex" xmlns:cx6="http://schemas.microsoft.com/office/drawing/2016/5/12/chartex" xmlns:cx7="http://schemas.microsoft.com/office/drawing/2016/5/13/chartex" xmlns:cx8="http://schemas.microsoft.com/office/drawing/2016/5/14/chartex" xmlns:mc="http://schemas.openxmlformats.org/markup-compatibility/2006" xmlns:aink="http://schemas.microsoft.com/office/drawing/2016/ink" xmlns:am3d="http://schemas.microsoft.com/office/drawing/2017/model3d" xmlns:o="urn:schemas-microsoft-com:office:office" xmlns:oel="http://schemas.microsoft.com/office/2019/extlst" xmlns:r="http://schemas.openxmlformats.org/officeDocument/2006/relationships" xmlns:m="http://schemas.openxmlformats.org/officeDocument/2006/math" xmlns:v="urn:schemas-microsoft-com:vml" xmlns:wp14="http://schemas.microsoft.com/office/word/2010/wordprocessingDrawing" xmlns:wp="http://schemas.openxmlformats.org/drawingml/2006/wordprocessingDrawing" xmlns:w10="urn:schemas-microsoft-com:office:word" xmlns:w="http://schemas.openxmlformats.org/wordprocessingml/2006/main" xmlns:w14="http://schemas.microsoft.com/office/word/2010/wordml" xmlns:w15="http://schemas.microsoft.com/office/word/2012/wordml" xmlns:w16cex="http://schemas.microsoft.com/office/word/2018/wordml/cex" xmlns:w16cid="http://schemas.microsoft.com/office/word/2016/wordml/cid" xmlns:w16="http://schemas.microsoft.com/office/word/2018/wordml" xmlns:w16sdtdh="http://schemas.microsoft.com/office/word/2020/wordml/sdtdatahash" xmlns:w16se="http://schemas.microsoft.com/office/word/2015/wordml/symex" xmlns:wpg="http://schemas.microsoft.com/office/word/2010/wordprocessingGroup" xmlns:wpi="http://schemas.microsoft.com/office/word/2010/wordprocessingInk" xmlns:wne="http://schemas.microsoft.com/office/word/2006/wordml" xmlns:wps="http://schemas.microsoft.com/office/word/2010/wordprocessingShape" mc:Ignorable="w14 w15 w16se w16cid w16 w16cex w16sdtdh wp14">
-  <w15:commentEx w15:paraId="360B17A3" w15:done="1"/>
-  <w15:commentEx w15:paraId="58CE370C" w15:done="1"/>
-</w15:commentsEx>
-</file>
-
-<file path=word/commentsExtensible.xml><?xml version="1.0" encoding="utf-8"?>
-<w16cex:commentsExtensible xmlns:wpc="http://schemas.microsoft.com/office/word/2010/wordprocessingCanvas" xmlns:cx="http://schemas.microsoft.com/office/drawing/2014/chartex" xmlns:cx1="http://schemas.microsoft.com/office/drawing/2015/9/8/chartex" xmlns:cx2="http://schemas.microsoft.com/office/drawing/2015/10/21/chartex" xmlns:cx3="http://schemas.microsoft.com/office/drawing/2016/5/9/chartex" xmlns:cx4="http://schemas.microsoft.com/office/drawing/2016/5/10/chartex" xmlns:cx5="http://schemas.microsoft.com/office/drawing/2016/5/11/chartex" xmlns:cx6="http://schemas.microsoft.com/office/drawing/2016/5/12/chartex" xmlns:cx7="http://schemas.microsoft.com/office/drawing/2016/5/13/chartex" xmlns:cx8="http://schemas.microsoft.com/office/drawing/2016/5/14/chartex" xmlns:mc="http://schemas.openxmlformats.org/markup-compatibility/2006" xmlns:aink="http://schemas.microsoft.com/office/drawing/2016/ink" xmlns:am3d="http://schemas.microsoft.com/office/drawing/2017/model3d" xmlns:o="urn:schemas-microsoft-com:office:office" xmlns:oel="http://schemas.microsoft.com/office/2019/extlst" xmlns:r="http://schemas.openxmlformats.org/officeDocument/2006/relationships" xmlns:m="http://schemas.openxmlformats.org/officeDocument/2006/math" xmlns:v="urn:schemas-microsoft-com:vml" xmlns:wp14="http://schemas.microsoft.com/office/word/2010/wordprocessingDrawing" xmlns:wp="http://schemas.openxmlformats.org/drawingml/2006/wordprocessingDrawing" xmlns:w10="urn:schemas-microsoft-com:office:word" xmlns:w="http://schemas.openxmlformats.org/wordprocessingml/2006/main" xmlns:w14="http://schemas.microsoft.com/office/word/2010/wordml" xmlns:w15="http://schemas.microsoft.com/office/word/2012/wordml" xmlns:w16cex="http://schemas.microsoft.com/office/word/2018/wordml/cex" xmlns:w16cid="http://schemas.microsoft.com/office/word/2016/wordml/cid" xmlns:w16="http://schemas.microsoft.com/office/word/2018/wordml" xmlns:w16sdtdh="http://schemas.microsoft.com/office/word/2020/wordml/sdtdatahash" xmlns:w16se="http://schemas.microsoft.com/office/word/2015/wordml/symex" xmlns:wpg="http://schemas.microsoft.com/office/word/2010/wordprocessingGroup" xmlns:wpi="http://schemas.microsoft.com/office/word/2010/wordprocessingInk" xmlns:wne="http://schemas.microsoft.com/office/word/2006/wordml" xmlns:wps="http://schemas.microsoft.com/office/word/2010/wordprocessingShape" mc:Ignorable="w14 w15 w16se w16cid w16 w16cex w16sdtdh wp14">
-  <w16cex:commentExtensible w16cex:durableId="281F0A7D" w16cex:dateUtc="2023-05-29T08:26:00Z"/>
-  <w16cex:commentExtensible w16cex:durableId="281F0B47" w16cex:dateUtc="2023-05-29T08:30:00Z"/>
-</w16cex:commentsExtensible>
-</file>
-
-<file path=word/commentsIds.xml><?xml version="1.0" encoding="utf-8"?>
-<w16cid:commentsIds xmlns:wpc="http://schemas.microsoft.com/office/word/2010/wordprocessingCanvas" xmlns:cx="http://schemas.microsoft.com/office/drawing/2014/chartex" xmlns:cx1="http://schemas.microsoft.com/office/drawing/2015/9/8/chartex" xmlns:cx2="http://schemas.microsoft.com/office/drawing/2015/10/21/chartex" xmlns:cx3="http://schemas.microsoft.com/office/drawing/2016/5/9/chartex" xmlns:cx4="http://schemas.microsoft.com/office/drawing/2016/5/10/chartex" xmlns:cx5="http://schemas.microsoft.com/office/drawing/2016/5/11/chartex" xmlns:cx6="http://schemas.microsoft.com/office/drawing/2016/5/12/chartex" xmlns:cx7="http://schemas.microsoft.com/office/drawing/2016/5/13/chartex" xmlns:cx8="http://schemas.microsoft.com/office/drawing/2016/5/14/chartex" xmlns:mc="http://schemas.openxmlformats.org/markup-compatibility/2006" xmlns:aink="http://schemas.microsoft.com/office/drawing/2016/ink" xmlns:am3d="http://schemas.microsoft.com/office/drawing/2017/model3d" xmlns:o="urn:schemas-microsoft-com:office:office" xmlns:oel="http://schemas.microsoft.com/office/2019/extlst" xmlns:r="http://schemas.openxmlformats.org/officeDocument/2006/relationships" xmlns:m="http://schemas.openxmlformats.org/officeDocument/2006/math" xmlns:v="urn:schemas-microsoft-com:vml" xmlns:wp14="http://schemas.microsoft.com/office/word/2010/wordprocessingDrawing" xmlns:wp="http://schemas.openxmlformats.org/drawingml/2006/wordprocessingDrawing" xmlns:w10="urn:schemas-microsoft-com:office:word" xmlns:w="http://schemas.openxmlformats.org/wordprocessingml/2006/main" xmlns:w14="http://schemas.microsoft.com/office/word/2010/wordml" xmlns:w15="http://schemas.microsoft.com/office/word/2012/wordml" xmlns:w16cex="http://schemas.microsoft.com/office/word/2018/wordml/cex" xmlns:w16cid="http://schemas.microsoft.com/office/word/2016/wordml/cid" xmlns:w16="http://schemas.microsoft.com/office/word/2018/wordml" xmlns:w16sdtdh="http://schemas.microsoft.com/office/word/2020/wordml/sdtdatahash" xmlns:w16se="http://schemas.microsoft.com/office/word/2015/wordml/symex" xmlns:wpg="http://schemas.microsoft.com/office/word/2010/wordprocessingGroup" xmlns:wpi="http://schemas.microsoft.com/office/word/2010/wordprocessingInk" xmlns:wne="http://schemas.microsoft.com/office/word/2006/wordml" xmlns:wps="http://schemas.microsoft.com/office/word/2010/wordprocessingShape" mc:Ignorable="w14 w15 w16se w16cid w16 w16cex w16sdtdh wp14">
-  <w16cid:commentId w16cid:paraId="360B17A3" w16cid:durableId="281F0A7D"/>
-  <w16cid:commentId w16cid:paraId="58CE370C" w16cid:durableId="281F0B47"/>
-</w16cid:commentsIds>
 </file>
 
 <file path=word/numbering.xml><?xml version="1.0" encoding="utf-8"?>
@@ -4419,14 +4438,6 @@
     <w:abstractNumId w:val="0"/>
   </w:num>
 </w:numbering>
-</file>
-
-<file path=word/people.xml><?xml version="1.0" encoding="utf-8"?>
-<w15:people xmlns:wpc="http://schemas.microsoft.com/office/word/2010/wordprocessingCanvas" xmlns:cx="http://schemas.microsoft.com/office/drawing/2014/chartex" xmlns:cx1="http://schemas.microsoft.com/office/drawing/2015/9/8/chartex" xmlns:cx2="http://schemas.microsoft.com/office/drawing/2015/10/21/chartex" xmlns:cx3="http://schemas.microsoft.com/office/drawing/2016/5/9/chartex" xmlns:cx4="http://schemas.microsoft.com/office/drawing/2016/5/10/chartex" xmlns:cx5="http://schemas.microsoft.com/office/drawing/2016/5/11/chartex" xmlns:cx6="http://schemas.microsoft.com/office/drawing/2016/5/12/chartex" xmlns:cx7="http://schemas.microsoft.com/office/drawing/2016/5/13/chartex" xmlns:cx8="http://schemas.microsoft.com/office/drawing/2016/5/14/chartex" xmlns:mc="http://schemas.openxmlformats.org/markup-compatibility/2006" xmlns:aink="http://schemas.microsoft.com/office/drawing/2016/ink" xmlns:am3d="http://schemas.microsoft.com/office/drawing/2017/model3d" xmlns:o="urn:schemas-microsoft-com:office:office" xmlns:oel="http://schemas.microsoft.com/office/2019/extlst" xmlns:r="http://schemas.openxmlformats.org/officeDocument/2006/relationships" xmlns:m="http://schemas.openxmlformats.org/officeDocument/2006/math" xmlns:v="urn:schemas-microsoft-com:vml" xmlns:wp14="http://schemas.microsoft.com/office/word/2010/wordprocessingDrawing" xmlns:wp="http://schemas.openxmlformats.org/drawingml/2006/wordprocessingDrawing" xmlns:w10="urn:schemas-microsoft-com:office:word" xmlns:w="http://schemas.openxmlformats.org/wordprocessingml/2006/main" xmlns:w14="http://schemas.microsoft.com/office/word/2010/wordml" xmlns:w15="http://schemas.microsoft.com/office/word/2012/wordml" xmlns:w16cex="http://schemas.microsoft.com/office/word/2018/wordml/cex" xmlns:w16cid="http://schemas.microsoft.com/office/word/2016/wordml/cid" xmlns:w16="http://schemas.microsoft.com/office/word/2018/wordml" xmlns:w16sdtdh="http://schemas.microsoft.com/office/word/2020/wordml/sdtdatahash" xmlns:w16se="http://schemas.microsoft.com/office/word/2015/wordml/symex" xmlns:wpg="http://schemas.microsoft.com/office/word/2010/wordprocessingGroup" xmlns:wpi="http://schemas.microsoft.com/office/word/2010/wordprocessingInk" xmlns:wne="http://schemas.microsoft.com/office/word/2006/wordml" xmlns:wps="http://schemas.microsoft.com/office/word/2010/wordprocessingShape" mc:Ignorable="w14 w15 w16se w16cid w16 w16cex w16sdtdh wp14">
-  <w15:person w15:author="Aviv Emanuel">
-    <w15:presenceInfo w15:providerId="None" w15:userId="Aviv Emanuel"/>
-  </w15:person>
-</w15:people>
 </file>
 
 <file path=word/styles.xml><?xml version="1.0" encoding="utf-8"?>

</xml_diff>